<commit_message>
Update docementation for recent code changes:  NewEnsemble, SetEnsembleProperty, SetTimeSeriesProperty.
</commit_message>
<xml_diff>
--- a/doc/UserManual/Word/60_Command_ReadDelftFewsPiXml.docx
+++ b/doc/UserManual/Word/60_Command_ReadDelftFewsPiXml.docx
@@ -94,12 +94,7 @@
         <w:t>-</w:t>
       </w:r>
       <w:r>
-        <w:t>1</w:t>
-      </w:r>
-      <w:bookmarkStart w:id="0" w:name="_GoBack"/>
-      <w:bookmarkEnd w:id="0"/>
-      <w:r>
-        <w:t>4</w:t>
+        <w:t>26</w:t>
       </w:r>
     </w:p>
     <w:p>
@@ -242,9 +237,9 @@
         </w:rPr>
         <w:drawing>
           <wp:inline distT="0" distB="0" distL="0" distR="0">
-            <wp:extent cx="5943600" cy="4099560"/>
+            <wp:extent cx="5943600" cy="4327525"/>
             <wp:effectExtent l="0" t="0" r="0" b="0"/>
-            <wp:docPr id="3" name="Picture 3"/>
+            <wp:docPr id="1" name="Picture 1"/>
             <wp:cNvGraphicFramePr>
               <a:graphicFrameLocks xmlns:a="http://schemas.openxmlformats.org/drawingml/2006/main" noChangeAspect="1"/>
             </wp:cNvGraphicFramePr>
@@ -252,7 +247,7 @@
               <a:graphicData uri="http://schemas.openxmlformats.org/drawingml/2006/picture">
                 <pic:pic xmlns:pic="http://schemas.openxmlformats.org/drawingml/2006/picture">
                   <pic:nvPicPr>
-                    <pic:cNvPr id="3" name="command_ReadDelftFewsPiXml.png"/>
+                    <pic:cNvPr id="1" name="command_ReadDelftFewsPiXml.png"/>
                     <pic:cNvPicPr/>
                   </pic:nvPicPr>
                   <pic:blipFill>
@@ -270,7 +265,7 @@
                   <pic:spPr>
                     <a:xfrm>
                       <a:off x="0" y="0"/>
-                      <a:ext cx="5943600" cy="4099560"/>
+                      <a:ext cx="5943600" cy="4327525"/>
                     </a:xfrm>
                     <a:prstGeom prst="rect">
                       <a:avLst/>
@@ -330,7 +325,7 @@
           <w:numId w:val="0"/>
         </w:numPr>
       </w:pPr>
-      <w:bookmarkStart w:id="1" w:name="replaceValue"/>
+      <w:bookmarkStart w:id="0" w:name="replaceValue"/>
     </w:p>
     <w:p>
       <w:pPr>
@@ -345,10 +340,10 @@
           <w:noProof/>
         </w:rPr>
         <w:drawing>
-          <wp:inline distT="0" distB="0" distL="0" distR="0" wp14:anchorId="3F5BBC26" wp14:editId="3D4DC211">
-            <wp:extent cx="5943600" cy="1401445"/>
-            <wp:effectExtent l="0" t="0" r="0" b="8255"/>
-            <wp:docPr id="5" name="Picture 5"/>
+          <wp:inline distT="0" distB="0" distL="0" distR="0" wp14:anchorId="27A1685A" wp14:editId="762D00EF">
+            <wp:extent cx="5943600" cy="1631950"/>
+            <wp:effectExtent l="0" t="0" r="0" b="6350"/>
+            <wp:docPr id="2" name="Picture 2"/>
             <wp:cNvGraphicFramePr>
               <a:graphicFrameLocks xmlns:a="http://schemas.openxmlformats.org/drawingml/2006/main" noChangeAspect="1"/>
             </wp:cNvGraphicFramePr>
@@ -356,7 +351,7 @@
               <a:graphicData uri="http://schemas.openxmlformats.org/drawingml/2006/picture">
                 <pic:pic xmlns:pic="http://schemas.openxmlformats.org/drawingml/2006/picture">
                   <pic:nvPicPr>
-                    <pic:cNvPr id="5" name="command_ReadDelftFewsPiXml_Ensemble.png"/>
+                    <pic:cNvPr id="2" name="command_ReadDelftFewsPiXml_Ensemble.png"/>
                     <pic:cNvPicPr/>
                   </pic:nvPicPr>
                   <pic:blipFill>
@@ -374,7 +369,7 @@
                   <pic:spPr>
                     <a:xfrm>
                       <a:off x="0" y="0"/>
-                      <a:ext cx="5943600" cy="1401445"/>
+                      <a:ext cx="5943600" cy="1631950"/>
                     </a:xfrm>
                     <a:prstGeom prst="rect">
                       <a:avLst/>
@@ -413,27 +408,6 @@
       <w:proofErr w:type="gramEnd"/>
       <w:r>
         <w:t>) Command Editor Showing Ensemble Parameters</w:t>
-      </w:r>
-    </w:p>
-    <w:p>
-      <w:pPr>
-        <w:numPr>
-          <w:ilvl w:val="12"/>
-          <w:numId w:val="0"/>
-        </w:numPr>
-      </w:pPr>
-    </w:p>
-    <w:p>
-      <w:pPr>
-        <w:numPr>
-          <w:ilvl w:val="12"/>
-          <w:numId w:val="0"/>
-        </w:numPr>
-      </w:pPr>
-    </w:p>
-    <w:p>
-      <w:r>
-        <w:br w:type="page"/>
       </w:r>
     </w:p>
     <w:p>
@@ -807,10 +781,23 @@
               <w:rPr>
                 <w:rStyle w:val="RTiSWDocLiteralText"/>
               </w:rPr>
-              <w:t>InputStart</w:t>
+              <w:t>TimeZone</w:t>
             </w:r>
             <w:proofErr w:type="spellEnd"/>
           </w:p>
+          <w:p>
+            <w:pPr>
+              <w:rPr>
+                <w:rStyle w:val="RTiSWDocLiteralText"/>
+              </w:rPr>
+            </w:pPr>
+            <w:r>
+              <w:rPr>
+                <w:rStyle w:val="RTiSWDocLiteralText"/>
+              </w:rPr>
+              <w:t>Offset</w:t>
+            </w:r>
+          </w:p>
         </w:tc>
         <w:tc>
           <w:tcPr>
@@ -818,19 +805,25 @@
           </w:tcPr>
           <w:p>
             <w:r>
-              <w:t>Starting date/time to read data, in precision consistent with data.</w:t>
-            </w:r>
-            <w:r>
-              <w:t xml:space="preserve">  Specify as a date/time string or a processor </w:t>
-            </w:r>
-            <w:r>
-              <w:rPr>
-                <w:rStyle w:val="RTiSWDocLiteralText"/>
-              </w:rPr>
-              <w:t>${Property}</w:t>
-            </w:r>
-            <w:r>
-              <w:t>.</w:t>
+              <w:t xml:space="preserve">The desired time zone offset for output.  </w:t>
+            </w:r>
+            <w:r>
+              <w:rPr>
+                <w:rStyle w:val="RTiSWDocLiteralText"/>
+              </w:rPr>
+              <w:t>0</w:t>
+            </w:r>
+            <w:r>
+              <w:t xml:space="preserve">=GMT, </w:t>
+            </w:r>
+            <w:r>
+              <w:rPr>
+                <w:rStyle w:val="RTiSWDocLiteralText"/>
+              </w:rPr>
+              <w:t>7</w:t>
+            </w:r>
+            <w:r>
+              <w:t>=US Mountain Standard Time.</w:t>
             </w:r>
           </w:p>
         </w:tc>
@@ -839,8 +832,19 @@
             <w:tcW w:w="1933" w:type="dxa"/>
           </w:tcPr>
           <w:p>
-            <w:r>
-              <w:t>Read all data.</w:t>
+            <w:pPr>
+              <w:rPr>
+                <w:rStyle w:val="RTiSWDocLiteralText"/>
+              </w:rPr>
+            </w:pPr>
+            <w:r>
+              <w:t>Use file time zone.</w:t>
+            </w:r>
+            <w:r>
+              <w:rPr>
+                <w:rStyle w:val="RTiSWDocLiteralText"/>
+              </w:rPr>
+              <w:t xml:space="preserve"> </w:t>
             </w:r>
           </w:p>
         </w:tc>
@@ -864,7 +868,7 @@
               <w:rPr>
                 <w:rStyle w:val="RTiSWDocLiteralText"/>
               </w:rPr>
-              <w:t>InputEnd</w:t>
+              <w:t>TimeZone</w:t>
             </w:r>
             <w:proofErr w:type="spellEnd"/>
           </w:p>
@@ -875,17 +879,25 @@
           </w:tcPr>
           <w:p>
             <w:r>
-              <w:t>Ending date/time to read data, in precision consistent with data.</w:t>
-            </w:r>
-            <w:r>
-              <w:t xml:space="preserve">  Specify as a date/time string or a processor </w:t>
-            </w:r>
-            <w:r>
-              <w:rPr>
-                <w:rStyle w:val="RTiSWDocLiteralText"/>
-              </w:rPr>
-              <w:t>${Property}</w:t>
-            </w:r>
+              <w:t xml:space="preserve">Time zone string to assign to output date/times, for example </w:t>
+            </w:r>
+            <w:r>
+              <w:rPr>
+                <w:rStyle w:val="RTiSWDocLiteralText"/>
+              </w:rPr>
+              <w:t>MST</w:t>
+            </w:r>
+            <w:r>
+              <w:t xml:space="preserve">.  No check is performed on the validity of the value.  The time zone should agree with the result of applying </w:t>
+            </w:r>
+            <w:proofErr w:type="spellStart"/>
+            <w:r>
+              <w:rPr>
+                <w:rStyle w:val="RTiSWDocLiteralText"/>
+              </w:rPr>
+              <w:t>TimeZoneOffset</w:t>
+            </w:r>
+            <w:proofErr w:type="spellEnd"/>
             <w:r>
               <w:t>.</w:t>
             </w:r>
@@ -896,8 +908,13 @@
             <w:tcW w:w="1933" w:type="dxa"/>
           </w:tcPr>
           <w:p>
-            <w:r>
-              <w:t>Read all data.</w:t>
+            <w:pPr>
+              <w:rPr>
+                <w:rStyle w:val="RTiSWDocLiteralText"/>
+              </w:rPr>
+            </w:pPr>
+            <w:r>
+              <w:t>No time zone is assigned.</w:t>
             </w:r>
           </w:p>
         </w:tc>
@@ -921,23 +938,10 @@
               <w:rPr>
                 <w:rStyle w:val="RTiSWDocLiteralText"/>
               </w:rPr>
-              <w:t>TimeZone</w:t>
+              <w:t>InputStart</w:t>
             </w:r>
             <w:proofErr w:type="spellEnd"/>
           </w:p>
-          <w:p>
-            <w:pPr>
-              <w:rPr>
-                <w:rStyle w:val="RTiSWDocLiteralText"/>
-              </w:rPr>
-            </w:pPr>
-            <w:r>
-              <w:rPr>
-                <w:rStyle w:val="RTiSWDocLiteralText"/>
-              </w:rPr>
-              <w:t>Offset</w:t>
-            </w:r>
-          </w:p>
         </w:tc>
         <w:tc>
           <w:tcPr>
@@ -945,25 +949,16 @@
           </w:tcPr>
           <w:p>
             <w:r>
-              <w:t xml:space="preserve">The desired time zone offset for output.  </w:t>
-            </w:r>
-            <w:r>
-              <w:rPr>
-                <w:rStyle w:val="RTiSWDocLiteralText"/>
-              </w:rPr>
-              <w:t>0</w:t>
-            </w:r>
-            <w:r>
-              <w:t xml:space="preserve">=GMT, </w:t>
-            </w:r>
-            <w:r>
-              <w:rPr>
-                <w:rStyle w:val="RTiSWDocLiteralText"/>
-              </w:rPr>
-              <w:t>7</w:t>
-            </w:r>
-            <w:r>
-              <w:t>=US Mountain Standard Time.</w:t>
+              <w:t xml:space="preserve">Starting date/time to read data, in precision consistent with data.  Specify as a date/time string or a processor </w:t>
+            </w:r>
+            <w:r>
+              <w:rPr>
+                <w:rStyle w:val="RTiSWDocLiteralText"/>
+              </w:rPr>
+              <w:t>${Property}</w:t>
+            </w:r>
+            <w:r>
+              <w:t>.</w:t>
             </w:r>
           </w:p>
         </w:tc>
@@ -972,25 +967,8 @@
             <w:tcW w:w="1933" w:type="dxa"/>
           </w:tcPr>
           <w:p>
-            <w:pPr>
-              <w:rPr>
-                <w:rStyle w:val="RTiSWDocLiteralText"/>
-              </w:rPr>
-            </w:pPr>
-            <w:r>
-              <w:t>U</w:t>
-            </w:r>
-            <w:r>
-              <w:t>se file time zone</w:t>
-            </w:r>
-            <w:r>
-              <w:t>.</w:t>
-            </w:r>
-            <w:r>
-              <w:rPr>
-                <w:rStyle w:val="RTiSWDocLiteralText"/>
-              </w:rPr>
-              <w:t xml:space="preserve"> </w:t>
+            <w:r>
+              <w:t>Read all data.</w:t>
             </w:r>
           </w:p>
         </w:tc>
@@ -1014,7 +992,7 @@
               <w:rPr>
                 <w:rStyle w:val="RTiSWDocLiteralText"/>
               </w:rPr>
-              <w:t>DataSource</w:t>
+              <w:t>InputEnd</w:t>
             </w:r>
             <w:proofErr w:type="spellEnd"/>
           </w:p>
@@ -1025,53 +1003,16 @@
           </w:tcPr>
           <w:p>
             <w:r>
-              <w:t xml:space="preserve">Data source to use for time series identifier, for example organization that is running FEWS.  Can specify </w:t>
-            </w:r>
-            <w:r>
-              <w:t>with</w:t>
-            </w:r>
-            <w:r>
-              <w:t xml:space="preserve"> </w:t>
-            </w:r>
-            <w:r>
-              <w:rPr>
-                <w:rStyle w:val="RTiSWDocLiteralText"/>
-              </w:rPr>
-              <w:t>${</w:t>
-            </w:r>
-            <w:proofErr w:type="spellStart"/>
-            <w:r>
-              <w:rPr>
-                <w:rStyle w:val="RTiSWDocLiteralText"/>
-              </w:rPr>
-              <w:t>ts</w:t>
-            </w:r>
-            <w:proofErr w:type="gramStart"/>
-            <w:r>
-              <w:rPr>
-                <w:rStyle w:val="RTiSWDocLiteralText"/>
-              </w:rPr>
-              <w:t>:Property</w:t>
-            </w:r>
-            <w:proofErr w:type="spellEnd"/>
-            <w:proofErr w:type="gramEnd"/>
-            <w:r>
-              <w:rPr>
-                <w:rStyle w:val="RTiSWDocLiteralText"/>
-              </w:rPr>
-              <w:t>}</w:t>
-            </w:r>
-            <w:r>
-              <w:t xml:space="preserve"> and time series </w:t>
-            </w:r>
-            <w:r>
-              <w:rPr>
-                <w:rStyle w:val="RTiSWDocLiteralText"/>
-              </w:rPr>
-              <w:t>%</w:t>
-            </w:r>
-            <w:r>
-              <w:t xml:space="preserve"> specifiers.</w:t>
+              <w:t xml:space="preserve">Ending date/time to read data, in precision consistent with data.  Specify as a date/time string or a processor </w:t>
+            </w:r>
+            <w:r>
+              <w:rPr>
+                <w:rStyle w:val="RTiSWDocLiteralText"/>
+              </w:rPr>
+              <w:t>${Property}</w:t>
+            </w:r>
+            <w:r>
+              <w:t>.</w:t>
             </w:r>
           </w:p>
         </w:tc>
@@ -1080,16 +1021,8 @@
             <w:tcW w:w="1933" w:type="dxa"/>
           </w:tcPr>
           <w:p>
-            <w:pPr>
-              <w:rPr>
-                <w:rStyle w:val="RTiSWDocLiteralText"/>
-              </w:rPr>
-            </w:pPr>
-            <w:r>
-              <w:rPr>
-                <w:rStyle w:val="RTiSWDocLiteralText"/>
-              </w:rPr>
-              <w:t>FEWS</w:t>
+            <w:r>
+              <w:t>Read all data.</w:t>
             </w:r>
           </w:p>
         </w:tc>
@@ -1113,7 +1046,7 @@
               <w:rPr>
                 <w:rStyle w:val="RTiSWDocLiteralText"/>
               </w:rPr>
-              <w:t>DataType</w:t>
+              <w:t>DataSource</w:t>
             </w:r>
             <w:proofErr w:type="spellEnd"/>
           </w:p>
@@ -1124,7 +1057,7 @@
           </w:tcPr>
           <w:p>
             <w:r>
-              <w:t xml:space="preserve">Data type to use for time series identifier, useful because default can be long and may contain special characters.  Can specify with </w:t>
+              <w:t xml:space="preserve">Data source to use for time series identifier, for example organization that is running FEWS.  Can specify with </w:t>
             </w:r>
             <w:r>
               <w:rPr>
@@ -1173,28 +1106,16 @@
             <w:tcW w:w="1933" w:type="dxa"/>
           </w:tcPr>
           <w:p>
-            <w:r>
-              <w:rPr>
-                <w:rStyle w:val="RTiSWDocLiteralText"/>
-              </w:rPr>
-              <w:t>&lt;</w:t>
-            </w:r>
-            <w:proofErr w:type="spellStart"/>
-            <w:r>
-              <w:rPr>
-                <w:rStyle w:val="RTiSWDocLiteralText"/>
-              </w:rPr>
-              <w:t>paramerId</w:t>
-            </w:r>
-            <w:proofErr w:type="spellEnd"/>
-            <w:r>
-              <w:rPr>
-                <w:rStyle w:val="RTiSWDocLiteralText"/>
-              </w:rPr>
-              <w:t>&gt;</w:t>
-            </w:r>
-            <w:r>
-              <w:t xml:space="preserve"> element from PI XML file</w:t>
+            <w:pPr>
+              <w:rPr>
+                <w:rStyle w:val="RTiSWDocLiteralText"/>
+              </w:rPr>
+            </w:pPr>
+            <w:r>
+              <w:rPr>
+                <w:rStyle w:val="RTiSWDocLiteralText"/>
+              </w:rPr>
+              <w:t>FEWS</w:t>
             </w:r>
           </w:p>
         </w:tc>
@@ -1213,12 +1134,14 @@
                 <w:rStyle w:val="RTiSWDocLiteralText"/>
               </w:rPr>
             </w:pPr>
-            <w:r>
-              <w:rPr>
-                <w:rStyle w:val="RTiSWDocLiteralText"/>
-              </w:rPr>
-              <w:t>Description</w:t>
-            </w:r>
+            <w:proofErr w:type="spellStart"/>
+            <w:r>
+              <w:rPr>
+                <w:rStyle w:val="RTiSWDocLiteralText"/>
+              </w:rPr>
+              <w:t>DataType</w:t>
+            </w:r>
+            <w:proofErr w:type="spellEnd"/>
           </w:p>
         </w:tc>
         <w:tc>
@@ -1227,7 +1150,7 @@
           </w:tcPr>
           <w:p>
             <w:r>
-              <w:t xml:space="preserve">Time series description.  Can specify with </w:t>
+              <w:t xml:space="preserve">Data type to use for time series identifier, useful because default can be long and may contain special characters.  Can specify with </w:t>
             </w:r>
             <w:r>
               <w:rPr>
@@ -1287,7 +1210,7 @@
               <w:rPr>
                 <w:rStyle w:val="RTiSWDocLiteralText"/>
               </w:rPr>
-              <w:t>stationName</w:t>
+              <w:t>paramerId</w:t>
             </w:r>
             <w:proofErr w:type="spellEnd"/>
             <w:r>
@@ -1320,41 +1243,57 @@
               <w:rPr>
                 <w:rStyle w:val="RTiSWDocLiteralText"/>
               </w:rPr>
-              <w:t>Read24Hour</w:t>
-            </w:r>
-          </w:p>
-          <w:p>
-            <w:pPr>
-              <w:rPr>
-                <w:rStyle w:val="RTiSWDocLiteralText"/>
-              </w:rPr>
-            </w:pPr>
+              <w:t>Description</w:t>
+            </w:r>
+          </w:p>
+        </w:tc>
+        <w:tc>
+          <w:tcPr>
+            <w:tcW w:w="5141" w:type="dxa"/>
+          </w:tcPr>
+          <w:p>
+            <w:r>
+              <w:t xml:space="preserve">Time series description.  Can specify with </w:t>
+            </w:r>
+            <w:r>
+              <w:rPr>
+                <w:rStyle w:val="RTiSWDocLiteralText"/>
+              </w:rPr>
+              <w:t>${</w:t>
+            </w:r>
             <w:proofErr w:type="spellStart"/>
             <w:r>
               <w:rPr>
                 <w:rStyle w:val="RTiSWDocLiteralText"/>
               </w:rPr>
-              <w:t>AsDay</w:t>
+              <w:t>ts</w:t>
+            </w:r>
+            <w:proofErr w:type="gramStart"/>
+            <w:r>
+              <w:rPr>
+                <w:rStyle w:val="RTiSWDocLiteralText"/>
+              </w:rPr>
+              <w:t>:Property</w:t>
             </w:r>
             <w:proofErr w:type="spellEnd"/>
-          </w:p>
-        </w:tc>
-        <w:tc>
-          <w:tcPr>
-            <w:tcW w:w="5141" w:type="dxa"/>
-          </w:tcPr>
-          <w:p>
-            <w:r>
-              <w:t xml:space="preserve">If </w:t>
-            </w:r>
-            <w:r>
-              <w:rPr>
-                <w:rStyle w:val="RTiSWDocLiteralText"/>
-              </w:rPr>
-              <w:t>True</w:t>
-            </w:r>
-            <w:r>
-              <w:t>, read 24Hour interval time series as Day.  Hour 00 values are shifted to the previous day.</w:t>
+            <w:proofErr w:type="gramEnd"/>
+            <w:r>
+              <w:rPr>
+                <w:rStyle w:val="RTiSWDocLiteralText"/>
+              </w:rPr>
+              <w:t>}</w:t>
+            </w:r>
+            <w:r>
+              <w:t xml:space="preserve"> and time series </w:t>
+            </w:r>
+            <w:r>
+              <w:rPr>
+                <w:rStyle w:val="RTiSWDocLiteralText"/>
+              </w:rPr>
+              <w:t>%</w:t>
+            </w:r>
+            <w:r>
+              <w:t xml:space="preserve"> specifiers.</w:t>
             </w:r>
           </w:p>
         </w:tc>
@@ -1363,16 +1302,28 @@
             <w:tcW w:w="1933" w:type="dxa"/>
           </w:tcPr>
           <w:p>
-            <w:pPr>
-              <w:rPr>
-                <w:rStyle w:val="RTiSWDocLiteralText"/>
-              </w:rPr>
-            </w:pPr>
-            <w:r>
-              <w:rPr>
-                <w:rStyle w:val="RTiSWDocLiteralText"/>
-              </w:rPr>
-              <w:t>False</w:t>
+            <w:r>
+              <w:rPr>
+                <w:rStyle w:val="RTiSWDocLiteralText"/>
+              </w:rPr>
+              <w:t>&lt;</w:t>
+            </w:r>
+            <w:proofErr w:type="spellStart"/>
+            <w:r>
+              <w:rPr>
+                <w:rStyle w:val="RTiSWDocLiteralText"/>
+              </w:rPr>
+              <w:t>stationName</w:t>
+            </w:r>
+            <w:proofErr w:type="spellEnd"/>
+            <w:r>
+              <w:rPr>
+                <w:rStyle w:val="RTiSWDocLiteralText"/>
+              </w:rPr>
+              <w:t>&gt;</w:t>
+            </w:r>
+            <w:r>
+              <w:t xml:space="preserve"> element from PI XML file</w:t>
             </w:r>
           </w:p>
         </w:tc>
@@ -1395,8 +1346,23 @@
               <w:rPr>
                 <w:rStyle w:val="RTiSWDocLiteralText"/>
               </w:rPr>
-              <w:t>Alias</w:t>
-            </w:r>
+              <w:t>Read24Hour</w:t>
+            </w:r>
+          </w:p>
+          <w:p>
+            <w:pPr>
+              <w:rPr>
+                <w:rStyle w:val="RTiSWDocLiteralText"/>
+              </w:rPr>
+            </w:pPr>
+            <w:proofErr w:type="spellStart"/>
+            <w:r>
+              <w:rPr>
+                <w:rStyle w:val="RTiSWDocLiteralText"/>
+              </w:rPr>
+              <w:t>AsDay</w:t>
+            </w:r>
+            <w:proofErr w:type="spellEnd"/>
           </w:p>
         </w:tc>
         <w:tc>
@@ -1405,7 +1371,16 @@
           </w:tcPr>
           <w:p>
             <w:r>
-              <w:t>The alias to assign to the time series, as a literal string or using the special formatting characters listed by the command editor.  The alias is a short identifier used by other commands to locate time series for processing, as an alternative to the time series identifier (TSID).</w:t>
+              <w:t xml:space="preserve">If </w:t>
+            </w:r>
+            <w:r>
+              <w:rPr>
+                <w:rStyle w:val="RTiSWDocLiteralText"/>
+              </w:rPr>
+              <w:t>True</w:t>
+            </w:r>
+            <w:r>
+              <w:t>, read 24Hour interval time series as Day.  Hour 00 values are shifted to the previous day.</w:t>
             </w:r>
           </w:p>
         </w:tc>
@@ -1414,8 +1389,16 @@
             <w:tcW w:w="1933" w:type="dxa"/>
           </w:tcPr>
           <w:p>
-            <w:r>
-              <w:t>No alias is assigned.</w:t>
+            <w:pPr>
+              <w:rPr>
+                <w:rStyle w:val="RTiSWDocLiteralText"/>
+              </w:rPr>
+            </w:pPr>
+            <w:r>
+              <w:rPr>
+                <w:rStyle w:val="RTiSWDocLiteralText"/>
+              </w:rPr>
+              <w:t>False</w:t>
             </w:r>
           </w:p>
         </w:tc>
@@ -1434,12 +1417,31 @@
                 <w:rStyle w:val="RTiSWDocLiteralText"/>
               </w:rPr>
             </w:pPr>
+            <w:r>
+              <w:rPr>
+                <w:rStyle w:val="RTiSWDocLiteralText"/>
+              </w:rPr>
+              <w:t>Read24Hour</w:t>
+            </w:r>
+          </w:p>
+          <w:p>
+            <w:pPr>
+              <w:rPr>
+                <w:rStyle w:val="RTiSWDocLiteralText"/>
+              </w:rPr>
+            </w:pPr>
             <w:proofErr w:type="spellStart"/>
             <w:r>
               <w:rPr>
                 <w:rStyle w:val="RTiSWDocLiteralText"/>
               </w:rPr>
-              <w:t>EnsembleID</w:t>
+              <w:t>AsDay</w:t>
+            </w:r>
+            <w:r>
+              <w:rPr>
+                <w:rStyle w:val="RTiSWDocLiteralText"/>
+              </w:rPr>
+              <w:t>Cutoff</w:t>
             </w:r>
             <w:proofErr w:type="spellEnd"/>
           </w:p>
@@ -1450,47 +1452,7 @@
           </w:tcPr>
           <w:p>
             <w:r>
-              <w:t xml:space="preserve">Ensemble identifier to assign to output.  Can specify with </w:t>
-            </w:r>
-            <w:r>
-              <w:rPr>
-                <w:rStyle w:val="RTiSWDocLiteralText"/>
-              </w:rPr>
-              <w:t>${</w:t>
-            </w:r>
-            <w:proofErr w:type="spellStart"/>
-            <w:r>
-              <w:rPr>
-                <w:rStyle w:val="RTiSWDocLiteralText"/>
-              </w:rPr>
-              <w:t>ts</w:t>
-            </w:r>
-            <w:proofErr w:type="gramStart"/>
-            <w:r>
-              <w:rPr>
-                <w:rStyle w:val="RTiSWDocLiteralText"/>
-              </w:rPr>
-              <w:t>:Property</w:t>
-            </w:r>
-            <w:proofErr w:type="spellEnd"/>
-            <w:proofErr w:type="gramEnd"/>
-            <w:r>
-              <w:rPr>
-                <w:rStyle w:val="RTiSWDocLiteralText"/>
-              </w:rPr>
-              <w:t>}</w:t>
-            </w:r>
-            <w:r>
-              <w:t xml:space="preserve"> and time series </w:t>
-            </w:r>
-            <w:r>
-              <w:rPr>
-                <w:rStyle w:val="RTiSWDocLiteralText"/>
-              </w:rPr>
-              <w:t>%</w:t>
-            </w:r>
-            <w:r>
-              <w:t xml:space="preserve"> specifiers.</w:t>
+              <w:t>If the value of the 24Hour time series is &lt;= this value, then the day will be decremented in the output time series.  This is necessary because hourly data may not exactly line up with days (hour 0) and it may be appropriate to shift to the previous day depending on the data type.</w:t>
             </w:r>
           </w:p>
         </w:tc>
@@ -1508,73 +1470,7 @@
               <w:rPr>
                 <w:rStyle w:val="RTiSWDocLiteralText"/>
               </w:rPr>
-              <w:t>&lt;</w:t>
-            </w:r>
-            <w:proofErr w:type="spellStart"/>
-            <w:r>
-              <w:rPr>
-                <w:rStyle w:val="RTiSWDocLiteralText"/>
-              </w:rPr>
-              <w:t>locationId</w:t>
-            </w:r>
-            <w:proofErr w:type="spellEnd"/>
-            <w:r>
-              <w:rPr>
-                <w:rStyle w:val="RTiSWDocLiteralText"/>
-              </w:rPr>
-              <w:t>&gt;</w:t>
-            </w:r>
-            <w:r>
-              <w:rPr>
-                <w:rStyle w:val="RTiSWDocLiteralText"/>
-              </w:rPr>
-              <w:t xml:space="preserve"> </w:t>
-            </w:r>
-            <w:r>
-              <w:rPr>
-                <w:rStyle w:val="RTiSWDocLiteralText"/>
-              </w:rPr>
-              <w:t>_</w:t>
-            </w:r>
-            <w:proofErr w:type="spellStart"/>
-            <w:r>
-              <w:rPr>
-                <w:rStyle w:val="RTiSWDocLiteralText"/>
-              </w:rPr>
-              <w:t>DataType</w:t>
-            </w:r>
-            <w:proofErr w:type="spellEnd"/>
-            <w:r>
-              <w:rPr>
-                <w:rStyle w:val="RTiSWDocLiteralText"/>
-              </w:rPr>
-              <w:t>_</w:t>
-            </w:r>
-            <w:r>
-              <w:rPr>
-                <w:rStyle w:val="RTiSWDocLiteralText"/>
-              </w:rPr>
-              <w:t xml:space="preserve"> </w:t>
-            </w:r>
-            <w:r>
-              <w:rPr>
-                <w:rStyle w:val="RTiSWDocLiteralText"/>
-              </w:rPr>
-              <w:t>&lt;</w:t>
-            </w:r>
-            <w:proofErr w:type="spellStart"/>
-            <w:r>
-              <w:rPr>
-                <w:rStyle w:val="RTiSWDocLiteralText"/>
-              </w:rPr>
-              <w:t>ensembleId</w:t>
-            </w:r>
-            <w:proofErr w:type="spellEnd"/>
-            <w:r>
-              <w:rPr>
-                <w:rStyle w:val="RTiSWDocLiteralText"/>
-              </w:rPr>
-              <w:t>&gt;</w:t>
+              <w:t>0</w:t>
             </w:r>
           </w:p>
         </w:tc>
@@ -1593,12 +1489,61 @@
                 <w:rStyle w:val="RTiSWDocLiteralText"/>
               </w:rPr>
             </w:pPr>
+            <w:r>
+              <w:rPr>
+                <w:rStyle w:val="RTiSWDocLiteralText"/>
+              </w:rPr>
+              <w:t>Alias</w:t>
+            </w:r>
+          </w:p>
+        </w:tc>
+        <w:tc>
+          <w:tcPr>
+            <w:tcW w:w="5141" w:type="dxa"/>
+          </w:tcPr>
+          <w:p>
+            <w:r>
+              <w:t xml:space="preserve">The alias to assign to the time series, as a literal string or using the special formatting characters listed by the </w:t>
+            </w:r>
+            <w:r>
+              <w:lastRenderedPageBreak/>
+              <w:t>command editor.  The alias is a short identifier used by other commands to locate time series for processing, as an alternative to the time series identifier (TSID).</w:t>
+            </w:r>
+          </w:p>
+        </w:tc>
+        <w:tc>
+          <w:tcPr>
+            <w:tcW w:w="1933" w:type="dxa"/>
+          </w:tcPr>
+          <w:p>
+            <w:r>
+              <w:lastRenderedPageBreak/>
+              <w:t>No alias is assigned.</w:t>
+            </w:r>
+          </w:p>
+        </w:tc>
+      </w:tr>
+      <w:tr>
+        <w:trPr>
+          <w:jc w:val="center"/>
+        </w:trPr>
+        <w:tc>
+          <w:tcPr>
+            <w:tcW w:w="1854" w:type="dxa"/>
+          </w:tcPr>
+          <w:p>
+            <w:pPr>
+              <w:rPr>
+                <w:rStyle w:val="RTiSWDocLiteralText"/>
+              </w:rPr>
+            </w:pPr>
             <w:proofErr w:type="spellStart"/>
             <w:r>
               <w:rPr>
                 <w:rStyle w:val="RTiSWDocLiteralText"/>
               </w:rPr>
-              <w:t>EnsembleName</w:t>
+              <w:lastRenderedPageBreak/>
+              <w:t>EnsembleID</w:t>
             </w:r>
             <w:proofErr w:type="spellEnd"/>
           </w:p>
@@ -1609,7 +1554,7 @@
           </w:tcPr>
           <w:p>
             <w:r>
-              <w:t xml:space="preserve">Ensemble name to assign to output.  Can specify with </w:t>
+              <w:t xml:space="preserve">Ensemble identifier to assign to output.  Can specify with </w:t>
             </w:r>
             <w:r>
               <w:rPr>
@@ -1664,6 +1609,165 @@
               </w:rPr>
             </w:pPr>
             <w:r>
+              <w:rPr>
+                <w:rStyle w:val="RTiSWDocLiteralText"/>
+              </w:rPr>
+              <w:t>&lt;</w:t>
+            </w:r>
+            <w:proofErr w:type="spellStart"/>
+            <w:r>
+              <w:rPr>
+                <w:rStyle w:val="RTiSWDocLiteralText"/>
+              </w:rPr>
+              <w:t>locationId</w:t>
+            </w:r>
+            <w:proofErr w:type="spellEnd"/>
+            <w:r>
+              <w:rPr>
+                <w:rStyle w:val="RTiSWDocLiteralText"/>
+              </w:rPr>
+              <w:t>&gt;</w:t>
+            </w:r>
+            <w:r>
+              <w:rPr>
+                <w:rStyle w:val="RTiSWDocLiteralText"/>
+              </w:rPr>
+              <w:t xml:space="preserve"> </w:t>
+            </w:r>
+            <w:r>
+              <w:rPr>
+                <w:rStyle w:val="RTiSWDocLiteralText"/>
+              </w:rPr>
+              <w:t>_</w:t>
+            </w:r>
+            <w:proofErr w:type="spellStart"/>
+            <w:r>
+              <w:rPr>
+                <w:rStyle w:val="RTiSWDocLiteralText"/>
+              </w:rPr>
+              <w:t>DataType</w:t>
+            </w:r>
+            <w:proofErr w:type="spellEnd"/>
+            <w:r>
+              <w:rPr>
+                <w:rStyle w:val="RTiSWDocLiteralText"/>
+              </w:rPr>
+              <w:t>_</w:t>
+            </w:r>
+            <w:r>
+              <w:rPr>
+                <w:rStyle w:val="RTiSWDocLiteralText"/>
+              </w:rPr>
+              <w:t xml:space="preserve"> </w:t>
+            </w:r>
+            <w:r>
+              <w:rPr>
+                <w:rStyle w:val="RTiSWDocLiteralText"/>
+              </w:rPr>
+              <w:t>&lt;</w:t>
+            </w:r>
+            <w:proofErr w:type="spellStart"/>
+            <w:r>
+              <w:rPr>
+                <w:rStyle w:val="RTiSWDocLiteralText"/>
+              </w:rPr>
+              <w:t>ensembleId</w:t>
+            </w:r>
+            <w:proofErr w:type="spellEnd"/>
+            <w:r>
+              <w:rPr>
+                <w:rStyle w:val="RTiSWDocLiteralText"/>
+              </w:rPr>
+              <w:t>&gt;</w:t>
+            </w:r>
+          </w:p>
+        </w:tc>
+      </w:tr>
+      <w:tr>
+        <w:trPr>
+          <w:jc w:val="center"/>
+        </w:trPr>
+        <w:tc>
+          <w:tcPr>
+            <w:tcW w:w="1854" w:type="dxa"/>
+          </w:tcPr>
+          <w:p>
+            <w:pPr>
+              <w:rPr>
+                <w:rStyle w:val="RTiSWDocLiteralText"/>
+              </w:rPr>
+            </w:pPr>
+            <w:proofErr w:type="spellStart"/>
+            <w:r>
+              <w:rPr>
+                <w:rStyle w:val="RTiSWDocLiteralText"/>
+              </w:rPr>
+              <w:t>EnsembleName</w:t>
+            </w:r>
+            <w:proofErr w:type="spellEnd"/>
+          </w:p>
+        </w:tc>
+        <w:tc>
+          <w:tcPr>
+            <w:tcW w:w="5141" w:type="dxa"/>
+          </w:tcPr>
+          <w:p>
+            <w:r>
+              <w:t xml:space="preserve">Ensemble name to assign to output.  Can specify with </w:t>
+            </w:r>
+            <w:r>
+              <w:rPr>
+                <w:rStyle w:val="RTiSWDocLiteralText"/>
+              </w:rPr>
+              <w:t>${</w:t>
+            </w:r>
+            <w:proofErr w:type="spellStart"/>
+            <w:r>
+              <w:rPr>
+                <w:rStyle w:val="RTiSWDocLiteralText"/>
+              </w:rPr>
+              <w:t>ts</w:t>
+            </w:r>
+            <w:proofErr w:type="gramStart"/>
+            <w:r>
+              <w:rPr>
+                <w:rStyle w:val="RTiSWDocLiteralText"/>
+              </w:rPr>
+              <w:t>:Property</w:t>
+            </w:r>
+            <w:proofErr w:type="spellEnd"/>
+            <w:proofErr w:type="gramEnd"/>
+            <w:r>
+              <w:rPr>
+                <w:rStyle w:val="RTiSWDocLiteralText"/>
+              </w:rPr>
+              <w:t>}</w:t>
+            </w:r>
+            <w:r>
+              <w:t xml:space="preserve"> and time series </w:t>
+            </w:r>
+            <w:r>
+              <w:rPr>
+                <w:rStyle w:val="RTiSWDocLiteralText"/>
+              </w:rPr>
+              <w:t>%</w:t>
+            </w:r>
+            <w:r>
+              <w:t xml:space="preserve"> specifiers.</w:t>
+            </w:r>
+          </w:p>
+        </w:tc>
+        <w:tc>
+          <w:tcPr>
+            <w:tcW w:w="1933" w:type="dxa"/>
+          </w:tcPr>
+          <w:p>
+            <w:pPr>
+              <w:rPr>
+                <w:rStyle w:val="RTiSWDocLiteralText"/>
+              </w:rPr>
+            </w:pPr>
+            <w:r>
               <w:t xml:space="preserve">Value of </w:t>
             </w:r>
             <w:proofErr w:type="spellStart"/>
@@ -1677,7 +1781,7 @@
           </w:p>
         </w:tc>
       </w:tr>
-      <w:bookmarkEnd w:id="1"/>
+      <w:bookmarkEnd w:id="0"/>
     </w:tbl>
     <w:p>
       <w:pPr>
@@ -1685,6 +1789,76 @@
           <w:color w:val="C0C0C0"/>
         </w:rPr>
       </w:pPr>
+    </w:p>
+    <w:p>
+      <w:pPr>
+        <w:rPr>
+          <w:color w:val="C0C0C0"/>
+        </w:rPr>
+      </w:pPr>
+    </w:p>
+    <w:p>
+      <w:pPr>
+        <w:rPr>
+          <w:color w:val="C0C0C0"/>
+        </w:rPr>
+      </w:pPr>
+      <w:r>
+        <w:rPr>
+          <w:color w:val="C0C0C0"/>
+        </w:rPr>
+        <w:br w:type="page"/>
+      </w:r>
+    </w:p>
+    <w:p>
+      <w:pPr>
+        <w:rPr>
+          <w:color w:val="C0C0C0"/>
+        </w:rPr>
+      </w:pPr>
+    </w:p>
+    <w:p>
+      <w:pPr>
+        <w:rPr>
+          <w:color w:val="C0C0C0"/>
+        </w:rPr>
+      </w:pPr>
+    </w:p>
+    <w:p>
+      <w:pPr>
+        <w:rPr>
+          <w:color w:val="C0C0C0"/>
+        </w:rPr>
+      </w:pPr>
+    </w:p>
+    <w:p>
+      <w:pPr>
+        <w:rPr>
+          <w:color w:val="C0C0C0"/>
+        </w:rPr>
+      </w:pPr>
+    </w:p>
+    <w:p>
+      <w:pPr>
+        <w:jc w:val="center"/>
+        <w:rPr>
+          <w:color w:val="C0C0C0"/>
+        </w:rPr>
+      </w:pPr>
+      <w:r>
+        <w:rPr>
+          <w:color w:val="C0C0C0"/>
+        </w:rPr>
+        <w:t>This page is intentionally bla</w:t>
+      </w:r>
+      <w:bookmarkStart w:id="1" w:name="_GoBack"/>
+      <w:bookmarkEnd w:id="1"/>
+      <w:r>
+        <w:rPr>
+          <w:color w:val="C0C0C0"/>
+        </w:rPr>
+        <w:t>nk.</w:t>
+      </w:r>
     </w:p>
     <w:sectPr>
       <w:headerReference w:type="even" r:id="rId9"/>
@@ -1764,7 +1938,7 @@
       <w:rPr>
         <w:noProof/>
       </w:rPr>
-      <w:t>2</w:t>
+      <w:t>4</w:t>
     </w:r>
     <w:r>
       <w:fldChar w:fldCharType="end"/>
@@ -1777,12 +1951,7 @@
 <w:ftr xmlns:wpc="http://schemas.microsoft.com/office/word/2010/wordprocessingCanvas" xmlns:mc="http://schemas.openxmlformats.org/markup-compatibility/2006" xmlns:o="urn:schemas-microsoft-com:office:office" xmlns:r="http://schemas.openxmlformats.org/officeDocument/2006/relationships" xmlns:m="http://schemas.openxmlformats.org/officeDocument/2006/math" xmlns:v="urn:schemas-microsoft-com:vml" xmlns:wp14="http://schemas.microsoft.com/office/word/2010/wordprocessingDrawing" xmlns:wp="http://schemas.openxmlformats.org/drawingml/2006/wordprocessingDrawing" xmlns:w10="urn:schemas-microsoft-com:office:word" xmlns:w="http://schemas.openxmlformats.org/wordprocessingml/2006/main" xmlns:w14="http://schemas.microsoft.com/office/word/2010/wordml" xmlns:w15="http://schemas.microsoft.com/office/word/2012/wordml" xmlns:wpg="http://schemas.microsoft.com/office/word/2010/wordprocessingGroup" xmlns:wpi="http://schemas.microsoft.com/office/word/2010/wordprocessingInk" xmlns:wne="http://schemas.microsoft.com/office/word/2006/wordml" xmlns:wps="http://schemas.microsoft.com/office/word/2010/wordprocessingShape" mc:Ignorable="w14 w15 wp14">
   <w:p>
     <w:pPr>
-      <w:pBdr>
-        <w:top w:val="single" w:sz="4" w:space="1" w:color="auto"/>
-      </w:pBdr>
-      <w:tabs>
-        <w:tab w:val="right" w:pos="9360"/>
-      </w:tabs>
+      <w:pStyle w:val="RTiSWDocFooter"/>
     </w:pPr>
     <w:r>
       <w:tab/>
@@ -1794,7 +1963,7 @@
     <w:proofErr w:type="spellStart"/>
     <w:proofErr w:type="gramStart"/>
     <w:r>
-      <w:t>fillRegression</w:t>
+      <w:t>ReadDelftFewsPiXml</w:t>
     </w:r>
     <w:proofErr w:type="spellEnd"/>
     <w:r>
@@ -1946,12 +2115,7 @@
 <w:hdr xmlns:wpc="http://schemas.microsoft.com/office/word/2010/wordprocessingCanvas" xmlns:mc="http://schemas.openxmlformats.org/markup-compatibility/2006" xmlns:o="urn:schemas-microsoft-com:office:office" xmlns:r="http://schemas.openxmlformats.org/officeDocument/2006/relationships" xmlns:m="http://schemas.openxmlformats.org/officeDocument/2006/math" xmlns:v="urn:schemas-microsoft-com:vml" xmlns:wp14="http://schemas.microsoft.com/office/word/2010/wordprocessingDrawing" xmlns:wp="http://schemas.openxmlformats.org/drawingml/2006/wordprocessingDrawing" xmlns:w10="urn:schemas-microsoft-com:office:word" xmlns:w="http://schemas.openxmlformats.org/wordprocessingml/2006/main" xmlns:w14="http://schemas.microsoft.com/office/word/2010/wordml" xmlns:w15="http://schemas.microsoft.com/office/word/2012/wordml" xmlns:wpg="http://schemas.microsoft.com/office/word/2010/wordprocessingGroup" xmlns:wpi="http://schemas.microsoft.com/office/word/2010/wordprocessingInk" xmlns:wne="http://schemas.microsoft.com/office/word/2006/wordml" xmlns:wps="http://schemas.microsoft.com/office/word/2010/wordprocessingShape" mc:Ignorable="w14 w15 wp14">
   <w:p>
     <w:pPr>
-      <w:pBdr>
-        <w:bottom w:val="single" w:sz="6" w:space="1" w:color="000000"/>
-      </w:pBdr>
-      <w:tabs>
-        <w:tab w:val="right" w:pos="9360"/>
-      </w:tabs>
+      <w:pStyle w:val="RTiSWDocHeader"/>
     </w:pPr>
     <w:proofErr w:type="spellStart"/>
     <w:r>
@@ -1970,7 +2134,7 @@
     <w:proofErr w:type="spellStart"/>
     <w:proofErr w:type="gramStart"/>
     <w:r>
-      <w:t>fillRegression</w:t>
+      <w:t>ReadDelftFewsPiXml</w:t>
     </w:r>
     <w:proofErr w:type="spellEnd"/>
     <w:r>

</xml_diff>

<commit_message>
Update documentation for ReadDelftFewsPiXml and ReadNrcsAwdb commands for time zone parameters.
</commit_message>
<xml_diff>
--- a/doc/UserManual/Word/60_Command_ReadDelftFewsPiXml.docx
+++ b/doc/UserManual/Word/60_Command_ReadDelftFewsPiXml.docx
@@ -61,24 +61,24 @@
         <w:t>.</w:t>
       </w:r>
       <w:r>
+        <w:t>1</w:t>
+      </w:r>
+      <w:r>
         <w:t>0</w:t>
       </w:r>
       <w:r>
-        <w:t>8</w:t>
-      </w:r>
-      <w:r>
         <w:t>.0</w:t>
       </w:r>
       <w:r>
+        <w:t>0</w:t>
+      </w:r>
+      <w:r>
+        <w:t>, 20</w:t>
+      </w:r>
+      <w:r>
         <w:t>1</w:t>
       </w:r>
       <w:r>
-        <w:t>, 20</w:t>
-      </w:r>
-      <w:r>
-        <w:t>1</w:t>
-      </w:r>
-      <w:r>
         <w:t>6</w:t>
       </w:r>
       <w:r>
@@ -88,13 +88,16 @@
         <w:t>0</w:t>
       </w:r>
       <w:r>
+        <w:t>3</w:t>
+      </w:r>
+      <w:r>
+        <w:t>-</w:t>
+      </w:r>
+      <w:r>
         <w:t>2</w:t>
       </w:r>
       <w:r>
-        <w:t>-</w:t>
-      </w:r>
-      <w:r>
-        <w:t>26</w:t>
+        <w:t>5</w:t>
       </w:r>
     </w:p>
     <w:p>
@@ -237,9 +240,9 @@
         </w:rPr>
         <w:drawing>
           <wp:inline distT="0" distB="0" distL="0" distR="0">
-            <wp:extent cx="5943600" cy="4327525"/>
-            <wp:effectExtent l="0" t="0" r="0" b="0"/>
-            <wp:docPr id="1" name="Picture 1"/>
+            <wp:extent cx="5943600" cy="4227195"/>
+            <wp:effectExtent l="0" t="0" r="0" b="1905"/>
+            <wp:docPr id="3" name="Picture 3"/>
             <wp:cNvGraphicFramePr>
               <a:graphicFrameLocks xmlns:a="http://schemas.openxmlformats.org/drawingml/2006/main" noChangeAspect="1"/>
             </wp:cNvGraphicFramePr>
@@ -247,7 +250,7 @@
               <a:graphicData uri="http://schemas.openxmlformats.org/drawingml/2006/picture">
                 <pic:pic xmlns:pic="http://schemas.openxmlformats.org/drawingml/2006/picture">
                   <pic:nvPicPr>
-                    <pic:cNvPr id="1" name="command_ReadDelftFewsPiXml.png"/>
+                    <pic:cNvPr id="3" name="command_ReadDelftFewsPiXml.png"/>
                     <pic:cNvPicPr/>
                   </pic:nvPicPr>
                   <pic:blipFill>
@@ -265,7 +268,7 @@
                   <pic:spPr>
                     <a:xfrm>
                       <a:off x="0" y="0"/>
-                      <a:ext cx="5943600" cy="4327525"/>
+                      <a:ext cx="5943600" cy="4227195"/>
                     </a:xfrm>
                     <a:prstGeom prst="rect">
                       <a:avLst/>
@@ -410,6 +413,7 @@
         <w:t>) Command Editor Showing Ensemble Parameters</w:t>
       </w:r>
     </w:p>
+    <w:p/>
     <w:p>
       <w:r>
         <w:lastRenderedPageBreak/>
@@ -817,6 +821,9 @@
               <w:t xml:space="preserve">=GMT, </w:t>
             </w:r>
             <w:r>
+              <w:noBreakHyphen/>
+            </w:r>
+            <w:r>
               <w:rPr>
                 <w:rStyle w:val="RTiSWDocLiteralText"/>
               </w:rPr>
@@ -824,6 +831,46 @@
             </w:r>
             <w:r>
               <w:t>=US Mountain Standard Time.</w:t>
+            </w:r>
+            <w:r>
+              <w:t xml:space="preserve">  The offset will be applied to the time zone shown in the </w:t>
+            </w:r>
+            <w:r>
+              <w:rPr>
+                <w:rStyle w:val="RTiSWDocLiteralText"/>
+              </w:rPr>
+              <w:t>&lt;</w:t>
+            </w:r>
+            <w:proofErr w:type="spellStart"/>
+            <w:r>
+              <w:rPr>
+                <w:rStyle w:val="RTiSWDocLiteralText"/>
+              </w:rPr>
+              <w:t>time</w:t>
+            </w:r>
+            <w:r>
+              <w:rPr>
+                <w:rStyle w:val="RTiSWDocLiteralText"/>
+              </w:rPr>
+              <w:t>Z</w:t>
+            </w:r>
+            <w:bookmarkStart w:id="1" w:name="_GoBack"/>
+            <w:bookmarkEnd w:id="1"/>
+            <w:r>
+              <w:rPr>
+                <w:rStyle w:val="RTiSWDocLiteralText"/>
+              </w:rPr>
+              <w:t>one</w:t>
+            </w:r>
+            <w:proofErr w:type="spellEnd"/>
+            <w:r>
+              <w:rPr>
+                <w:rStyle w:val="RTiSWDocLiteralText"/>
+              </w:rPr>
+              <w:t>&gt;</w:t>
+            </w:r>
+            <w:r>
+              <w:t xml:space="preserve"> element of the file.</w:t>
             </w:r>
           </w:p>
         </w:tc>
@@ -914,7 +961,19 @@
               </w:rPr>
             </w:pPr>
             <w:r>
-              <w:t>No time zone is assigned.</w:t>
+              <w:t xml:space="preserve">Use numerical time zone from file with </w:t>
+            </w:r>
+            <w:r>
+              <w:rPr>
+                <w:rStyle w:val="RTiSWDocLiteralText"/>
+              </w:rPr>
+              <w:t>GMT</w:t>
+            </w:r>
+            <w:r>
+              <w:t xml:space="preserve"> prefix</w:t>
+            </w:r>
+            <w:r>
+              <w:t>.</w:t>
             </w:r>
           </w:p>
         </w:tc>
@@ -949,7 +1008,13 @@
           </w:tcPr>
           <w:p>
             <w:r>
-              <w:t xml:space="preserve">Starting date/time to read data, in precision consistent with data.  Specify as a date/time string or a processor </w:t>
+              <w:t>Starting date/time to read data, in precision consistent with data</w:t>
+            </w:r>
+            <w:r>
+              <w:t>, for output time zone</w:t>
+            </w:r>
+            <w:r>
+              <w:t xml:space="preserve">.  Specify as a date/time string or a processor </w:t>
             </w:r>
             <w:r>
               <w:rPr>
@@ -1003,7 +1068,13 @@
           </w:tcPr>
           <w:p>
             <w:r>
-              <w:t xml:space="preserve">Ending date/time to read data, in precision consistent with data.  Specify as a date/time string or a processor </w:t>
+              <w:t>Ending date/time to read data, in precision consistent with data</w:t>
+            </w:r>
+            <w:r>
+              <w:t>, for output time zone</w:t>
+            </w:r>
+            <w:r>
+              <w:t xml:space="preserve">.  Specify as a date/time string or a processor </w:t>
             </w:r>
             <w:r>
               <w:rPr>
@@ -1435,13 +1506,7 @@
               <w:rPr>
                 <w:rStyle w:val="RTiSWDocLiteralText"/>
               </w:rPr>
-              <w:t>AsDay</w:t>
-            </w:r>
-            <w:r>
-              <w:rPr>
-                <w:rStyle w:val="RTiSWDocLiteralText"/>
-              </w:rPr>
-              <w:t>Cutoff</w:t>
+              <w:t>AsDayCutoff</w:t>
             </w:r>
             <w:proofErr w:type="spellEnd"/>
           </w:p>
@@ -1493,6 +1558,7 @@
               <w:rPr>
                 <w:rStyle w:val="RTiSWDocLiteralText"/>
               </w:rPr>
+              <w:lastRenderedPageBreak/>
               <w:t>Alias</w:t>
             </w:r>
           </w:p>
@@ -1503,11 +1569,7 @@
           </w:tcPr>
           <w:p>
             <w:r>
-              <w:t xml:space="preserve">The alias to assign to the time series, as a literal string or using the special formatting characters listed by the </w:t>
-            </w:r>
-            <w:r>
-              <w:lastRenderedPageBreak/>
-              <w:t>command editor.  The alias is a short identifier used by other commands to locate time series for processing, as an alternative to the time series identifier (TSID).</w:t>
+              <w:t>The alias to assign to the time series, as a literal string or using the special formatting characters listed by the command editor.  The alias is a short identifier used by other commands to locate time series for processing, as an alternative to the time series identifier (TSID).</w:t>
             </w:r>
           </w:p>
         </w:tc>
@@ -1517,7 +1579,6 @@
           </w:tcPr>
           <w:p>
             <w:r>
-              <w:lastRenderedPageBreak/>
               <w:t>No alias is assigned.</w:t>
             </w:r>
           </w:p>
@@ -1542,7 +1603,6 @@
               <w:rPr>
                 <w:rStyle w:val="RTiSWDocLiteralText"/>
               </w:rPr>
-              <w:lastRenderedPageBreak/>
               <w:t>EnsembleID</w:t>
             </w:r>
             <w:proofErr w:type="spellEnd"/>
@@ -1849,15 +1909,7 @@
         <w:rPr>
           <w:color w:val="C0C0C0"/>
         </w:rPr>
-        <w:t>This page is intentionally bla</w:t>
-      </w:r>
-      <w:bookmarkStart w:id="1" w:name="_GoBack"/>
-      <w:bookmarkEnd w:id="1"/>
-      <w:r>
-        <w:rPr>
-          <w:color w:val="C0C0C0"/>
-        </w:rPr>
-        <w:t>nk.</w:t>
+        <w:t>This page is intentionally blank.</w:t>
       </w:r>
     </w:p>
     <w:sectPr>

</xml_diff>